<commit_message>
Korrekturen bei Agenda und Herausforderungen, Elo-Export Änderung der Hilfe-Datei angefangen
</commit_message>
<xml_diff>
--- a/TurMan/TurMan-Hilfe.docx
+++ b/TurMan/TurMan-Hilfe.docx
@@ -21,7 +21,7 @@
         <w:jc w:val="both"/>
       </w:pPr>
       <w:r>
-        <w:t>Datei-Version 1.0.1</w:t>
+        <w:t>Datei-Version 1.0.2</w:t>
       </w:r>
     </w:p>
     <w:p>
@@ -34,7 +34,7 @@
       </w:r>
       <w:proofErr w:type="spellEnd"/>
       <w:r>
-        <w:t>-Version 0.0.15</w:t>
+        <w:t>-Version 0.0.27</w:t>
       </w:r>
     </w:p>
     <w:p>
@@ -1372,21 +1372,7 @@
                 <w:rStyle w:val="Hyperlink"/>
                 <w:noProof/>
               </w:rPr>
-              <w:t>Freil</w:t>
-            </w:r>
-            <w:r>
-              <w:rPr>
-                <w:rStyle w:val="Hyperlink"/>
-                <w:noProof/>
-              </w:rPr>
-              <w:t>o</w:t>
-            </w:r>
-            <w:r>
-              <w:rPr>
-                <w:rStyle w:val="Hyperlink"/>
-                <w:noProof/>
-              </w:rPr>
-              <w:t>s-Platzhalter einfügen</w:t>
+              <w:t>Freilos-Platzhalter einfügen</w:t>
             </w:r>
             <w:r>
               <w:rPr>
@@ -2429,7 +2415,19 @@
         <w:t>Betriebssystem</w:t>
       </w:r>
       <w:r>
-        <w:t xml:space="preserve">: getestet auf Windows XP und Windows Vista. </w:t>
+        <w:t xml:space="preserve">: getestet auf </w:t>
+      </w:r>
+      <w:r>
+        <w:t xml:space="preserve">Windows XP, Windows </w:t>
+      </w:r>
+      <w:r>
+        <w:t>Vista</w:t>
+      </w:r>
+      <w:r>
+        <w:t>, Windows 7</w:t>
+      </w:r>
+      <w:r>
+        <w:t xml:space="preserve">. </w:t>
       </w:r>
       <w:r>
         <w:t>Sollte auch auf anderen Betriebssystemen, die Java unterstützen, lauffähig sein. Allerdings nicht Java ME, das auf Mobiltelefonen eingesetzt wird.</w:t>
@@ -2499,19 +2497,6 @@
         <w:jc w:val="both"/>
       </w:pPr>
       <w:r>
-        <w:t>Itext-1.4.7.jar</w:t>
-      </w:r>
-    </w:p>
-    <w:p>
-      <w:pPr>
-        <w:pStyle w:val="Listenabsatz"/>
-        <w:numPr>
-          <w:ilvl w:val="0"/>
-          <w:numId w:val="1"/>
-        </w:numPr>
-        <w:jc w:val="both"/>
-      </w:pPr>
-      <w:r>
         <w:t>Urkunde_Einzel.pdf</w:t>
       </w:r>
     </w:p>
@@ -2566,7 +2551,19 @@
         <w:jc w:val="both"/>
       </w:pPr>
       <w:r>
-        <w:t>Itext-1.4.7.jar und Urkunde_Einzel.pdf werden zur Urkunden-Erstellung benötigt. Diese ist momentan nur auf V-Con-Turniere zugeschnitten, wird später aber universell einsetzbar sein.</w:t>
+        <w:t xml:space="preserve">Urkunde_Einzel.pdf werden zur Urkunden-Erstellung benötigt. Diese ist momentan </w:t>
+      </w:r>
+      <w:r>
+        <w:t>zwar</w:t>
+      </w:r>
+      <w:r>
+        <w:t xml:space="preserve"> auf V-Con-Turniere zugeschnitten, </w:t>
+      </w:r>
+      <w:r>
+        <w:t>den Turnier-Titel kann man aber innerhalb des Programmes ändern</w:t>
+      </w:r>
+      <w:r>
+        <w:t>.</w:t>
       </w:r>
     </w:p>
     <w:p>
@@ -2619,9 +2616,9 @@
         </w:rPr>
         <w:drawing>
           <wp:inline distT="0" distB="0" distL="0" distR="0">
-            <wp:extent cx="3189605" cy="1445895"/>
-            <wp:effectExtent l="19050" t="0" r="0" b="0"/>
-            <wp:docPr id="1" name="Bild 1"/>
+            <wp:extent cx="3255645" cy="1454785"/>
+            <wp:effectExtent l="19050" t="0" r="1905" b="0"/>
+            <wp:docPr id="2" name="Bild 1"/>
             <wp:cNvGraphicFramePr>
               <a:graphicFrameLocks xmlns:a="http://schemas.openxmlformats.org/drawingml/2006/main" noChangeAspect="1"/>
             </wp:cNvGraphicFramePr>
@@ -2644,7 +2641,7 @@
                   <pic:spPr bwMode="auto">
                     <a:xfrm>
                       <a:off x="0" y="0"/>
-                      <a:ext cx="3189605" cy="1445895"/>
+                      <a:ext cx="3255645" cy="1454785"/>
                     </a:xfrm>
                     <a:prstGeom prst="rect">
                       <a:avLst/>
@@ -2705,9 +2702,9 @@
         </w:rPr>
         <w:drawing>
           <wp:inline distT="0" distB="0" distL="0" distR="0">
-            <wp:extent cx="2860040" cy="956945"/>
+            <wp:extent cx="2286000" cy="762000"/>
             <wp:effectExtent l="19050" t="0" r="0" b="0"/>
-            <wp:docPr id="4" name="Bild 1"/>
+            <wp:docPr id="3" name="Bild 2"/>
             <wp:cNvGraphicFramePr>
               <a:graphicFrameLocks xmlns:a="http://schemas.openxmlformats.org/drawingml/2006/main" noChangeAspect="1"/>
             </wp:cNvGraphicFramePr>
@@ -2715,7 +2712,7 @@
               <a:graphicData uri="http://schemas.openxmlformats.org/drawingml/2006/picture">
                 <pic:pic xmlns:pic="http://schemas.openxmlformats.org/drawingml/2006/picture">
                   <pic:nvPicPr>
-                    <pic:cNvPr id="0" name="Picture 1"/>
+                    <pic:cNvPr id="0" name="Picture 2"/>
                     <pic:cNvPicPr>
                       <a:picLocks noChangeAspect="1" noChangeArrowheads="1"/>
                     </pic:cNvPicPr>
@@ -2730,7 +2727,7 @@
                   <pic:spPr bwMode="auto">
                     <a:xfrm>
                       <a:off x="0" y="0"/>
-                      <a:ext cx="2860040" cy="956945"/>
+                      <a:ext cx="2286000" cy="762000"/>
                     </a:xfrm>
                     <a:prstGeom prst="rect">
                       <a:avLst/>
@@ -2769,9 +2766,9 @@
         </w:rPr>
         <w:drawing>
           <wp:inline distT="0" distB="0" distL="0" distR="0">
-            <wp:extent cx="4763135" cy="3423920"/>
+            <wp:extent cx="3810000" cy="2362200"/>
             <wp:effectExtent l="19050" t="0" r="0" b="0"/>
-            <wp:docPr id="5" name="Bild 2"/>
+            <wp:docPr id="11" name="Bild 3"/>
             <wp:cNvGraphicFramePr>
               <a:graphicFrameLocks xmlns:a="http://schemas.openxmlformats.org/drawingml/2006/main" noChangeAspect="1"/>
             </wp:cNvGraphicFramePr>
@@ -2779,7 +2776,7 @@
               <a:graphicData uri="http://schemas.openxmlformats.org/drawingml/2006/picture">
                 <pic:pic xmlns:pic="http://schemas.openxmlformats.org/drawingml/2006/picture">
                   <pic:nvPicPr>
-                    <pic:cNvPr id="0" name="Picture 2"/>
+                    <pic:cNvPr id="0" name="Picture 3"/>
                     <pic:cNvPicPr>
                       <a:picLocks noChangeAspect="1" noChangeArrowheads="1"/>
                     </pic:cNvPicPr>
@@ -2794,7 +2791,7 @@
                   <pic:spPr bwMode="auto">
                     <a:xfrm>
                       <a:off x="0" y="0"/>
-                      <a:ext cx="4763135" cy="3423920"/>
+                      <a:ext cx="3810000" cy="2362200"/>
                     </a:xfrm>
                     <a:prstGeom prst="rect">
                       <a:avLst/>
@@ -2821,7 +2818,6 @@
       </w:pPr>
       <w:bookmarkStart w:id="4" w:name="_Toc320274363"/>
       <w:r>
-        <w:lastRenderedPageBreak/>
         <w:t>Neues Turnier – GöPP Import</w:t>
       </w:r>
       <w:bookmarkEnd w:id="4"/>
@@ -2852,6 +2848,7 @@
       </w:pPr>
       <w:bookmarkStart w:id="5" w:name="_Toc320274364"/>
       <w:r>
+        <w:lastRenderedPageBreak/>
         <w:t>GöPP Export</w:t>
       </w:r>
       <w:bookmarkEnd w:id="5"/>
@@ -2870,6 +2867,47 @@
       <w:proofErr w:type="spellEnd"/>
       <w:r>
         <w:t>-Format abgespeichert werden. In die auf T³ angezeigten Punkte fließen nur Primär/Turnierpunkte ein, sowie Zusatzpunkte, die als Primärpunkte zugewiesen wurden. Sekundärpunkte und SOS werden dort nicht eingetragen. Was diese Punkte bedeuten wird im Verlauf noch erklärt.</w:t>
+      </w:r>
+    </w:p>
+    <w:p>
+      <w:pPr>
+        <w:pStyle w:val="berschrift2"/>
+        <w:jc w:val="both"/>
+      </w:pPr>
+      <w:proofErr w:type="spellStart"/>
+      <w:r>
+        <w:t>Elo</w:t>
+      </w:r>
+      <w:proofErr w:type="spellEnd"/>
+      <w:r>
+        <w:t xml:space="preserve"> Export</w:t>
+      </w:r>
+    </w:p>
+    <w:p>
+      <w:pPr>
+        <w:jc w:val="both"/>
+      </w:pPr>
+      <w:r>
+        <w:t xml:space="preserve">Für eine Übertragung an die </w:t>
+      </w:r>
+      <w:proofErr w:type="spellStart"/>
+      <w:r>
+        <w:t>Elo</w:t>
+      </w:r>
+      <w:proofErr w:type="spellEnd"/>
+      <w:r>
+        <w:t xml:space="preserve">-Seite </w:t>
+      </w:r>
+      <w:hyperlink r:id="rId12" w:history="1">
+        <w:r>
+          <w:rPr>
+            <w:rStyle w:val="Hyperlink"/>
+          </w:rPr>
+          <w:t>http://www.tt-elo.de</w:t>
+        </w:r>
+      </w:hyperlink>
+      <w:r>
+        <w:t xml:space="preserve"> kann ebenfalls ein Export ausgeführt werden. Ein Spiel wird in diesem Versionsstand als Sieg gewertet, sobald die Spieler keinen Gleichstand bei den Primärpunkten in einem Spiel haben.</w:t>
       </w:r>
     </w:p>
     <w:p>
@@ -2981,9 +3019,9 @@
         </w:rPr>
         <w:drawing>
           <wp:inline distT="0" distB="0" distL="0" distR="0">
-            <wp:extent cx="3785235" cy="861060"/>
-            <wp:effectExtent l="19050" t="0" r="5715" b="0"/>
-            <wp:docPr id="7" name="Bild 4"/>
+            <wp:extent cx="3221355" cy="554355"/>
+            <wp:effectExtent l="19050" t="0" r="0" b="0"/>
+            <wp:docPr id="23" name="Bild 4"/>
             <wp:cNvGraphicFramePr>
               <a:graphicFrameLocks xmlns:a="http://schemas.openxmlformats.org/drawingml/2006/main" noChangeAspect="1"/>
             </wp:cNvGraphicFramePr>
@@ -2997,7 +3035,7 @@
                     </pic:cNvPicPr>
                   </pic:nvPicPr>
                   <pic:blipFill>
-                    <a:blip r:embed="rId12" cstate="print"/>
+                    <a:blip r:embed="rId13" cstate="print"/>
                     <a:srcRect/>
                     <a:stretch>
                       <a:fillRect/>
@@ -3006,7 +3044,7 @@
                   <pic:spPr bwMode="auto">
                     <a:xfrm>
                       <a:off x="0" y="0"/>
-                      <a:ext cx="3785235" cy="861060"/>
+                      <a:ext cx="3221355" cy="554355"/>
                     </a:xfrm>
                     <a:prstGeom prst="rect">
                       <a:avLst/>
@@ -3064,7 +3102,16 @@
         <w:jc w:val="both"/>
       </w:pPr>
       <w:r>
-        <w:t>Mit diesem Menüpunkt wird die Konfigurationsseite geladen.</w:t>
+        <w:t>Über diesen</w:t>
+      </w:r>
+      <w:r>
+        <w:t xml:space="preserve"> </w:t>
+      </w:r>
+      <w:r>
+        <w:t>Tab</w:t>
+      </w:r>
+      <w:r>
+        <w:t xml:space="preserve"> wird die Konfigurationsseite geladen.</w:t>
       </w:r>
     </w:p>
     <w:p>
@@ -3077,62 +3124,36 @@
     </w:p>
     <w:p>
       <w:pPr>
-        <w:jc w:val="both"/>
-      </w:pPr>
-      <w:r>
-        <w:t>Mit dem Button Zurück zur Matrix, wird die Konfiguration geschlossen.</w:t>
-      </w:r>
-    </w:p>
-    <w:p>
-      <w:pPr>
         <w:pStyle w:val="berschrift3"/>
         <w:jc w:val="both"/>
       </w:pPr>
       <w:bookmarkStart w:id="11" w:name="_Toc320274370"/>
       <w:r>
-        <w:t>Turnier</w:t>
-      </w:r>
-      <w:bookmarkEnd w:id="11"/>
-    </w:p>
-    <w:p>
-      <w:pPr>
-        <w:jc w:val="both"/>
-      </w:pPr>
-      <w:r>
-        <w:t>In diesem Tab können Optionen für den Turniertyp und den Rundenmodus getroffen werden.</w:t>
-      </w:r>
-    </w:p>
-    <w:p>
-      <w:pPr>
-        <w:jc w:val="both"/>
-      </w:pPr>
-      <w:r>
-        <w:t>Momentan ist nur ein Einzelspieler-Turnier möglich und automatisch ausgewählt. Der Team-Modus ist noch in Arbeit.</w:t>
-      </w:r>
-    </w:p>
-    <w:p>
-      <w:pPr>
-        <w:jc w:val="both"/>
-      </w:pPr>
-      <w:r>
-        <w:t xml:space="preserve">Als Rundenmodus ist aktuell nur das Schweizer System mit Zufallspaarung in der ersten Runde möglich und ebenfalls automatisch ausgewählt. </w:t>
-      </w:r>
-    </w:p>
-    <w:p>
-      <w:pPr>
-        <w:jc w:val="both"/>
-      </w:pPr>
-      <w:r>
         <w:rPr>
           <w:noProof/>
-          <w:bdr w:val="single" w:sz="4" w:space="0" w:color="auto" w:shadow="1"/>
           <w:lang w:eastAsia="de-DE"/>
         </w:rPr>
         <w:drawing>
-          <wp:inline distT="0" distB="0" distL="0" distR="0">
-            <wp:extent cx="5752465" cy="1552575"/>
-            <wp:effectExtent l="19050" t="0" r="635" b="0"/>
-            <wp:docPr id="8" name="Bild 5"/>
+          <wp:anchor distT="0" distB="0" distL="114300" distR="114300" simplePos="0" relativeHeight="251658240" behindDoc="1" locked="0" layoutInCell="1" allowOverlap="1">
+            <wp:simplePos x="0" y="0"/>
+            <wp:positionH relativeFrom="column">
+              <wp:posOffset>-49530</wp:posOffset>
+            </wp:positionH>
+            <wp:positionV relativeFrom="paragraph">
+              <wp:posOffset>33020</wp:posOffset>
+            </wp:positionV>
+            <wp:extent cx="3248660" cy="4932045"/>
+            <wp:effectExtent l="19050" t="0" r="8890" b="0"/>
+            <wp:wrapTight wrapText="bothSides">
+              <wp:wrapPolygon edited="0">
+                <wp:start x="-127" y="0"/>
+                <wp:lineTo x="-127" y="21525"/>
+                <wp:lineTo x="21659" y="21525"/>
+                <wp:lineTo x="21659" y="0"/>
+                <wp:lineTo x="-127" y="0"/>
+              </wp:wrapPolygon>
+            </wp:wrapTight>
+            <wp:docPr id="31" name="Bild 5"/>
             <wp:cNvGraphicFramePr>
               <a:graphicFrameLocks xmlns:a="http://schemas.openxmlformats.org/drawingml/2006/main" noChangeAspect="1"/>
             </wp:cNvGraphicFramePr>
@@ -3146,7 +3167,7 @@
                     </pic:cNvPicPr>
                   </pic:nvPicPr>
                   <pic:blipFill>
-                    <a:blip r:embed="rId13" cstate="print"/>
+                    <a:blip r:embed="rId14" cstate="print"/>
                     <a:srcRect/>
                     <a:stretch>
                       <a:fillRect/>
@@ -3155,7 +3176,7 @@
                   <pic:spPr bwMode="auto">
                     <a:xfrm>
                       <a:off x="0" y="0"/>
-                      <a:ext cx="5752465" cy="1552575"/>
+                      <a:ext cx="3248660" cy="4932045"/>
                     </a:xfrm>
                     <a:prstGeom prst="rect">
                       <a:avLst/>
@@ -3171,284 +3192,133 @@
                 </pic:pic>
               </a:graphicData>
             </a:graphic>
-          </wp:inline>
+          </wp:anchor>
         </w:drawing>
       </w:r>
-    </w:p>
-    <w:p>
-      <w:pPr>
-        <w:pStyle w:val="berschrift3"/>
-        <w:jc w:val="both"/>
-      </w:pPr>
-      <w:bookmarkStart w:id="12" w:name="_Toc320274371"/>
-      <w:r>
-        <w:t>Paarungen</w:t>
-      </w:r>
-      <w:bookmarkEnd w:id="12"/>
-    </w:p>
-    <w:p>
-      <w:pPr>
-        <w:jc w:val="both"/>
-      </w:pPr>
-      <w:r>
-        <w:t>In diesem Tab können Optionen zur Spielerpaarung eingetragen werden.</w:t>
-      </w:r>
-    </w:p>
-    <w:p>
-      <w:pPr>
-        <w:jc w:val="both"/>
-      </w:pPr>
-      <w:r>
-        <w:t>Hier kann ausgewählt werden, dass Spieler, die im selben Team oder</w:t>
-      </w:r>
-      <w:r>
-        <w:t xml:space="preserve"> aus dem</w:t>
-      </w:r>
-      <w:r>
-        <w:t>selben Ort sind, nicht gegeneinander spielen müssen. Genauso kann verhindert werden, dass ein Spieler mehrmal</w:t>
-      </w:r>
-      <w:r>
-        <w:t>s</w:t>
-      </w:r>
-      <w:r>
-        <w:t xml:space="preserve"> gegen die gleiche Armee oder ein </w:t>
-      </w:r>
-      <w:proofErr w:type="spellStart"/>
-      <w:r>
-        <w:t>Mirror</w:t>
-      </w:r>
-      <w:proofErr w:type="spellEnd"/>
-      <w:r>
-        <w:t>-M</w:t>
-      </w:r>
-      <w:r>
-        <w:t>atch gegen seinen eigenen Armee</w:t>
-      </w:r>
-      <w:r>
-        <w:t>-T</w:t>
-      </w:r>
-      <w:r>
-        <w:t xml:space="preserve">yp erhält. Schließlich kann auch verhindert werden, dass ein Spieler mehrmals am gleichen Tisch spielen muss. </w:t>
-      </w:r>
-    </w:p>
-    <w:p>
-      <w:pPr>
-        <w:jc w:val="both"/>
-      </w:pPr>
+      <w:r>
+        <w:t>Turnier</w:t>
+      </w:r>
+      <w:bookmarkEnd w:id="11"/>
+    </w:p>
+    <w:p>
+      <w:pPr>
+        <w:jc w:val="both"/>
+      </w:pPr>
+      <w:r>
+        <w:t>In diesem Tab können Optionen für den Turniertyp und den Rundenmodus getroffen werden.</w:t>
+      </w:r>
+    </w:p>
+    <w:p>
+      <w:pPr>
+        <w:jc w:val="both"/>
+      </w:pPr>
+      <w:r>
+        <w:t>Momentan ist nur ein Einzelspieler-Turnier möglich und automatisch ausgewählt. Der Team-Modus ist noch in Arbeit.</w:t>
+      </w:r>
       <w:r>
         <w:rPr>
           <w:noProof/>
           <w:bdr w:val="single" w:sz="4" w:space="0" w:color="auto" w:shadow="1"/>
           <w:lang w:eastAsia="de-DE"/>
         </w:rPr>
+        <w:t xml:space="preserve"> </w:t>
+      </w:r>
+    </w:p>
+    <w:p>
+      <w:pPr>
+        <w:jc w:val="both"/>
+      </w:pPr>
+      <w:r>
+        <w:t xml:space="preserve">Als Rundenmodus ist aktuell nur das Schweizer System mit Zufallspaarung in der ersten Runde möglich und ebenfalls automatisch ausgewählt. </w:t>
+      </w:r>
+    </w:p>
+    <w:p>
+      <w:pPr>
+        <w:jc w:val="both"/>
+      </w:pPr>
+    </w:p>
+    <w:p>
+      <w:pPr>
+        <w:rPr>
+          <w:rFonts w:asciiTheme="majorHAnsi" w:eastAsiaTheme="majorEastAsia" w:hAnsiTheme="majorHAnsi" w:cstheme="majorBidi"/>
+          <w:b/>
+          <w:bCs/>
+          <w:color w:val="4F81BD" w:themeColor="accent1"/>
+        </w:rPr>
+      </w:pPr>
+      <w:bookmarkStart w:id="12" w:name="_Toc320274371"/>
+      <w:r>
+        <w:br w:type="page"/>
+      </w:r>
+    </w:p>
+    <w:p>
+      <w:pPr>
+        <w:pStyle w:val="berschrift3"/>
+        <w:jc w:val="both"/>
+      </w:pPr>
+      <w:r>
         <w:lastRenderedPageBreak/>
-        <w:drawing>
-          <wp:inline distT="0" distB="0" distL="0" distR="0">
-            <wp:extent cx="5753735" cy="1233805"/>
-            <wp:effectExtent l="19050" t="0" r="0" b="0"/>
-            <wp:docPr id="9" name="Bild 6"/>
-            <wp:cNvGraphicFramePr>
-              <a:graphicFrameLocks xmlns:a="http://schemas.openxmlformats.org/drawingml/2006/main" noChangeAspect="1"/>
-            </wp:cNvGraphicFramePr>
-            <a:graphic xmlns:a="http://schemas.openxmlformats.org/drawingml/2006/main">
-              <a:graphicData uri="http://schemas.openxmlformats.org/drawingml/2006/picture">
-                <pic:pic xmlns:pic="http://schemas.openxmlformats.org/drawingml/2006/picture">
-                  <pic:nvPicPr>
-                    <pic:cNvPr id="0" name="Picture 6"/>
-                    <pic:cNvPicPr>
-                      <a:picLocks noChangeAspect="1" noChangeArrowheads="1"/>
-                    </pic:cNvPicPr>
-                  </pic:nvPicPr>
-                  <pic:blipFill>
-                    <a:blip r:embed="rId14" cstate="print"/>
-                    <a:srcRect/>
-                    <a:stretch>
-                      <a:fillRect/>
-                    </a:stretch>
-                  </pic:blipFill>
-                  <pic:spPr bwMode="auto">
-                    <a:xfrm>
-                      <a:off x="0" y="0"/>
-                      <a:ext cx="5753735" cy="1233805"/>
-                    </a:xfrm>
-                    <a:prstGeom prst="rect">
-                      <a:avLst/>
-                    </a:prstGeom>
-                    <a:noFill/>
-                    <a:ln w="9525">
-                      <a:noFill/>
-                      <a:miter lim="800000"/>
-                      <a:headEnd/>
-                      <a:tailEnd/>
-                    </a:ln>
-                  </pic:spPr>
-                </pic:pic>
-              </a:graphicData>
-            </a:graphic>
-          </wp:inline>
-        </w:drawing>
-      </w:r>
-    </w:p>
-    <w:p>
-      <w:pPr>
-        <w:jc w:val="both"/>
-      </w:pPr>
-      <w:r>
-        <w:t>Mit dem Feld Ausnahmen, kann eingestellt werden, wie oft bei einer Paarung gegen diese Regel verstoßen werden darf. Unter Umständen kann nämlich keine Paarung erstellt werden, wenn diese Optionen zu streng sind, oder es zu viele gibt.</w:t>
-      </w:r>
-    </w:p>
-    <w:p>
-      <w:pPr>
-        <w:jc w:val="both"/>
-      </w:pPr>
-      <w:r>
-        <w:t>Bei einem neuen Turnier sind standardmäßig die Team- und die Tisch-Option angehakt. Die Optionen bleiben nach einer Paarung bestehen, können dann aber für die nächste geändert werden.</w:t>
-      </w:r>
-    </w:p>
-    <w:p>
-      <w:pPr>
-        <w:pStyle w:val="berschrift3"/>
-        <w:jc w:val="both"/>
-      </w:pPr>
-      <w:bookmarkStart w:id="13" w:name="_Toc320274372"/>
-      <w:r>
-        <w:t>Wertung</w:t>
-      </w:r>
-      <w:bookmarkEnd w:id="13"/>
-    </w:p>
-    <w:p>
-      <w:pPr>
-        <w:jc w:val="both"/>
-      </w:pPr>
-      <w:r>
-        <w:t>In diesem Tab kann die Punktewertung für die Platzierung der Spieler eingetragen werden.</w:t>
-      </w:r>
-    </w:p>
-    <w:p>
-      <w:pPr>
-        <w:jc w:val="both"/>
-      </w:pPr>
-      <w:r>
-        <w:rPr>
-          <w:b/>
-        </w:rPr>
-        <w:t>Primärpunkte,</w:t>
-      </w:r>
-      <w:r>
-        <w:rPr>
-          <w:b/>
-        </w:rPr>
-        <w:t xml:space="preserve"> </w:t>
-      </w:r>
-      <w:r>
-        <w:rPr>
-          <w:b/>
-        </w:rPr>
-        <w:t>Sekundärpunkte,</w:t>
-      </w:r>
-      <w:r>
-        <w:rPr>
-          <w:b/>
-        </w:rPr>
-        <w:t xml:space="preserve"> </w:t>
-      </w:r>
-      <w:r>
-        <w:rPr>
-          <w:b/>
-        </w:rPr>
-        <w:t>SOS:</w:t>
-      </w:r>
-      <w:r>
-        <w:t xml:space="preserve"> Ist eine dreistufige Wertung. Zuerst wird die Platzierung anhand der Primärpunkte berechnet. Spieler mit einer gleichen Anzahl an Primärpunkten, werden dann untereinander anhand ihrer Sekundärpunkte sortiert. Gibt es dann immer noch gleiche Platzierungen, werden diese über die SOS sortiert. Spieler mit komplett gl</w:t>
-      </w:r>
-      <w:r>
-        <w:t>eicher Punktzahl werden auf dem</w:t>
-      </w:r>
-      <w:r>
-        <w:t>selben Platz angezeigt.</w:t>
-      </w:r>
-    </w:p>
-    <w:p>
-      <w:pPr>
-        <w:jc w:val="both"/>
-      </w:pPr>
-      <w:r>
-        <w:rPr>
-          <w:b/>
-        </w:rPr>
-        <w:t>SOS:</w:t>
-      </w:r>
-      <w:r>
-        <w:t xml:space="preserve"> Steht für </w:t>
+        <w:t>Paarungen</w:t>
+      </w:r>
+      <w:bookmarkEnd w:id="12"/>
+    </w:p>
+    <w:p>
+      <w:pPr>
+        <w:jc w:val="both"/>
+      </w:pPr>
+      <w:r>
+        <w:t>In diesem Tab können Optionen zur Spielerpaarung eingetragen werden.</w:t>
+      </w:r>
+    </w:p>
+    <w:p>
+      <w:pPr>
+        <w:jc w:val="both"/>
+      </w:pPr>
+      <w:r>
+        <w:t>Da das Schweizer System für die Spielerpaarung erst greift, nachdem die erste Runde gespielt wurde, wird in dieser normalerweise nach dem Zufallssystem gepaart. Alternativ kann man dazu auch die NTR-Platzierungen heranziehen. Momentan würde das bedeuten, dass in der ersten Runde jeweils die besten Spieler gegeneinander spielen. Eine Einstellung dieses Modus, etwa Platzgruppen ist für die Zukunft geplant. Spieler ohne NTR-Platzierung bekommen den Platz 99999 zugewiesen</w:t>
+      </w:r>
+      <w:r>
+        <w:t>.</w:t>
+      </w:r>
+    </w:p>
+    <w:p>
+      <w:pPr>
+        <w:jc w:val="both"/>
+      </w:pPr>
+      <w:r>
+        <w:t>Für die verschiedenen Runden</w:t>
+      </w:r>
+      <w:r>
+        <w:t xml:space="preserve"> kann ausgewählt werden, dass Spieler, die im selben Team oder</w:t>
+      </w:r>
+      <w:r>
+        <w:t xml:space="preserve"> aus dem</w:t>
+      </w:r>
+      <w:r>
+        <w:t>selben Ort sind, nicht gegeneinander spielen müssen. Genauso kann verhindert werden, dass ein Spieler mehrmal</w:t>
+      </w:r>
+      <w:r>
+        <w:t>s</w:t>
+      </w:r>
+      <w:r>
+        <w:t xml:space="preserve"> gegen die gleiche Armee oder ein </w:t>
       </w:r>
       <w:proofErr w:type="spellStart"/>
       <w:r>
-        <w:t>Sum</w:t>
+        <w:t>Mirror</w:t>
       </w:r>
       <w:proofErr w:type="spellEnd"/>
       <w:r>
-        <w:t xml:space="preserve"> </w:t>
-      </w:r>
-      <w:proofErr w:type="spellStart"/>
-      <w:r>
-        <w:t>of</w:t>
-      </w:r>
-      <w:proofErr w:type="spellEnd"/>
-      <w:r>
-        <w:t xml:space="preserve"> </w:t>
-      </w:r>
-      <w:proofErr w:type="spellStart"/>
-      <w:r>
-        <w:t>Opponents</w:t>
-      </w:r>
-      <w:proofErr w:type="spellEnd"/>
-      <w:r>
-        <w:t xml:space="preserve"> </w:t>
-      </w:r>
-      <w:proofErr w:type="spellStart"/>
-      <w:r>
-        <w:t>Scores</w:t>
-      </w:r>
-      <w:proofErr w:type="spellEnd"/>
-      <w:r>
-        <w:t xml:space="preserve">, auf Deutsch Summe der </w:t>
-      </w:r>
-      <w:proofErr w:type="spellStart"/>
-      <w:r>
-        <w:t>Gegnerpunkte</w:t>
-      </w:r>
-      <w:proofErr w:type="spellEnd"/>
-      <w:r>
-        <w:t xml:space="preserve">. </w:t>
-      </w:r>
-      <w:r>
-        <w:t>Es</w:t>
-      </w:r>
-      <w:r>
-        <w:t xml:space="preserve"> sind alle Primärpunkte ohne Zusatzpunkte, die alle Gegner eines Spielers im Verlauf des Turniers gesammelt haben. Es ist ein Indiz auf die ungefähre Spielstärke </w:t>
-      </w:r>
-      <w:r>
-        <w:t>der Gegner eines Spielers.</w:t>
-      </w:r>
-      <w:r>
-        <w:t xml:space="preserve"> </w:t>
-      </w:r>
-    </w:p>
-    <w:p>
-      <w:pPr>
-        <w:jc w:val="both"/>
-      </w:pPr>
-      <w:r>
-        <w:rPr>
-          <w:b/>
-        </w:rPr>
-        <w:t>Turnierpunkte, Siegpunktedifferenz:</w:t>
-      </w:r>
-      <w:r>
-        <w:t xml:space="preserve"> Ist eine Zweistufige Wertung, bei der die Spieler zuerst anhand ihrer Turnierpunkte und dann anhand der Differenz der Siegpunkte aus jedem Spiel sortiert werden.  </w:t>
-      </w:r>
-      <w:r>
-        <w:t xml:space="preserve"> </w:t>
+        <w:t>-M</w:t>
+      </w:r>
+      <w:r>
+        <w:t>atch gegen seinen eigenen Armee</w:t>
+      </w:r>
+      <w:r>
+        <w:t>-T</w:t>
+      </w:r>
+      <w:r>
+        <w:t xml:space="preserve">yp erhält. Schließlich kann auch verhindert werden, dass ein Spieler mehrmals am gleichen Tisch spielen muss. </w:t>
       </w:r>
     </w:p>
     <w:p>
@@ -3463,9 +3333,9 @@
         </w:rPr>
         <w:drawing>
           <wp:inline distT="0" distB="0" distL="0" distR="0">
-            <wp:extent cx="5753735" cy="1578610"/>
-            <wp:effectExtent l="19050" t="0" r="0" b="0"/>
-            <wp:docPr id="10" name="Bild 7"/>
+            <wp:extent cx="5749925" cy="2424430"/>
+            <wp:effectExtent l="19050" t="0" r="3175" b="0"/>
+            <wp:docPr id="33" name="Bild 7"/>
             <wp:cNvGraphicFramePr>
               <a:graphicFrameLocks xmlns:a="http://schemas.openxmlformats.org/drawingml/2006/main" noChangeAspect="1"/>
             </wp:cNvGraphicFramePr>
@@ -3488,7 +3358,409 @@
                   <pic:spPr bwMode="auto">
                     <a:xfrm>
                       <a:off x="0" y="0"/>
-                      <a:ext cx="5753735" cy="1578610"/>
+                      <a:ext cx="5749925" cy="2424430"/>
+                    </a:xfrm>
+                    <a:prstGeom prst="rect">
+                      <a:avLst/>
+                    </a:prstGeom>
+                    <a:noFill/>
+                    <a:ln w="9525">
+                      <a:noFill/>
+                      <a:miter lim="800000"/>
+                      <a:headEnd/>
+                      <a:tailEnd/>
+                    </a:ln>
+                  </pic:spPr>
+                </pic:pic>
+              </a:graphicData>
+            </a:graphic>
+          </wp:inline>
+        </w:drawing>
+      </w:r>
+    </w:p>
+    <w:p>
+      <w:pPr>
+        <w:jc w:val="both"/>
+      </w:pPr>
+      <w:r>
+        <w:t xml:space="preserve">Bei einem neuen Turnier sind standardmäßig die Team- und die Tisch-Option </w:t>
+      </w:r>
+      <w:r>
+        <w:t xml:space="preserve">für die erste Runde </w:t>
+      </w:r>
+      <w:r>
+        <w:t xml:space="preserve">angehakt. </w:t>
+      </w:r>
+      <w:r>
+        <w:t>Es können Voreinstellungen für bis zu 10 Runden durchgeführt werden.</w:t>
+      </w:r>
+    </w:p>
+    <w:p>
+      <w:pPr>
+        <w:pStyle w:val="berschrift3"/>
+        <w:jc w:val="both"/>
+      </w:pPr>
+      <w:bookmarkStart w:id="13" w:name="_Toc320274372"/>
+      <w:r>
+        <w:t>Wertung</w:t>
+      </w:r>
+      <w:bookmarkEnd w:id="13"/>
+    </w:p>
+    <w:p>
+      <w:pPr>
+        <w:jc w:val="both"/>
+      </w:pPr>
+      <w:r>
+        <w:t>In diesem Tab kann die Punktewertung für die Platzierung der Spieler eingetragen werden.</w:t>
+      </w:r>
+    </w:p>
+    <w:p>
+      <w:pPr>
+        <w:jc w:val="both"/>
+      </w:pPr>
+      <w:r>
+        <w:t>Es ist möglich bis zu 3 Wertungsstufen festzulegen. Sobald bei einer Wertung ein Gleichstand herrscht, wird die nächste zur Differenzierung der Plätze herangezogen.</w:t>
+      </w:r>
+    </w:p>
+    <w:p>
+      <w:pPr>
+        <w:jc w:val="both"/>
+      </w:pPr>
+      <w:r>
+        <w:t>In der Erstwertung sind folgende Modi möglich</w:t>
+      </w:r>
+    </w:p>
+    <w:p>
+      <w:pPr>
+        <w:jc w:val="both"/>
+      </w:pPr>
+      <w:r>
+        <w:rPr>
+          <w:b/>
+        </w:rPr>
+        <w:t xml:space="preserve">Punkteeingabe(Primärpunkte): </w:t>
+      </w:r>
+      <w:r>
+        <w:t>Das sind einfach die erspielten Punkte jeder Partie.</w:t>
+      </w:r>
+    </w:p>
+    <w:p>
+      <w:pPr>
+        <w:jc w:val="both"/>
+      </w:pPr>
+      <w:r>
+        <w:rPr>
+          <w:b/>
+        </w:rPr>
+        <w:t>RPI</w:t>
+      </w:r>
+      <w:r>
+        <w:t xml:space="preserve"> </w:t>
+      </w:r>
+      <w:r>
+        <w:rPr>
+          <w:b/>
+        </w:rPr>
+        <w:t xml:space="preserve">(Rating </w:t>
+      </w:r>
+      <w:proofErr w:type="spellStart"/>
+      <w:r>
+        <w:rPr>
+          <w:b/>
+        </w:rPr>
+        <w:t>Percentage</w:t>
+      </w:r>
+      <w:proofErr w:type="spellEnd"/>
+      <w:r>
+        <w:rPr>
+          <w:b/>
+        </w:rPr>
+        <w:t xml:space="preserve"> Index)</w:t>
+      </w:r>
+      <w:r>
+        <w:rPr>
+          <w:b/>
+        </w:rPr>
+        <w:t>:</w:t>
+      </w:r>
+      <w:r>
+        <w:rPr>
+          <w:b/>
+        </w:rPr>
+        <w:t xml:space="preserve"> </w:t>
+      </w:r>
+      <w:r>
+        <w:t xml:space="preserve">Hier werden die Primärpunkte des Spieler, seiner direkten Gegenspieler und deren </w:t>
+      </w:r>
+      <w:proofErr w:type="spellStart"/>
+      <w:r>
+        <w:t>dirketer</w:t>
+      </w:r>
+      <w:proofErr w:type="spellEnd"/>
+      <w:r>
+        <w:t xml:space="preserve"> Gegenspieler in ein einer Formel miteinander verrechnet, die </w:t>
+      </w:r>
+      <w:r>
+        <w:t>sich der gespielter Rundenzahl anpasst.</w:t>
+      </w:r>
+    </w:p>
+    <w:p>
+      <w:r>
+        <w:t>Formel für den RPI:</w:t>
+      </w:r>
+      <w:r>
+        <w:br/>
+        <w:t>Gesamtscore = Erziele Punkte * 0,25*(Anzahl_Spiele*WURZEL(Anzahl_Spiele)+3)/(Anzahl_Spiele*WURZEL(Anzahl_Spiele))</w:t>
+      </w:r>
+      <w:r>
+        <w:br/>
+        <w:t xml:space="preserve">+ Durchschnittliche </w:t>
+      </w:r>
+      <w:proofErr w:type="spellStart"/>
+      <w:r>
+        <w:t>Gegnerpunkte</w:t>
+      </w:r>
+      <w:proofErr w:type="spellEnd"/>
+      <w:r>
+        <w:t xml:space="preserve"> * (1-0,25*(Anzahl_Spiele*WURZEL(Anzahl_Spiele)+3)/(Anzahl_Spiele*WURZEL(Anzahl_Spiele))) / 1,5</w:t>
+      </w:r>
+      <w:r>
+        <w:br/>
+        <w:t>+ Durchschnittliche Punkte der Gegner von Gegnern * (1-0,25*(Anzahl_Spiele*WURZEL(Anzahl_Spiele)+3)/(Anzahl_Spiele*WURZEL(Anzahl_Spiele))) / 3</w:t>
+      </w:r>
+    </w:p>
+    <w:p>
+      <w:pPr>
+        <w:jc w:val="both"/>
+        <w:rPr>
+          <w:color w:val="FF0000"/>
+        </w:rPr>
+      </w:pPr>
+      <w:r>
+        <w:rPr>
+          <w:b/>
+          <w:color w:val="FF0000"/>
+        </w:rPr>
+        <w:lastRenderedPageBreak/>
+        <w:t>Primärpunkte,</w:t>
+      </w:r>
+      <w:r>
+        <w:rPr>
+          <w:b/>
+          <w:color w:val="FF0000"/>
+        </w:rPr>
+        <w:t xml:space="preserve"> </w:t>
+      </w:r>
+      <w:r>
+        <w:rPr>
+          <w:b/>
+          <w:color w:val="FF0000"/>
+        </w:rPr>
+        <w:t>Sekundärpunkte,</w:t>
+      </w:r>
+      <w:r>
+        <w:rPr>
+          <w:b/>
+          <w:color w:val="FF0000"/>
+        </w:rPr>
+        <w:t xml:space="preserve"> </w:t>
+      </w:r>
+      <w:r>
+        <w:rPr>
+          <w:b/>
+          <w:color w:val="FF0000"/>
+        </w:rPr>
+        <w:t>SOS:</w:t>
+      </w:r>
+      <w:r>
+        <w:rPr>
+          <w:color w:val="FF0000"/>
+        </w:rPr>
+        <w:t xml:space="preserve"> Ist eine dreistufige Wertung. Zuerst wird die Platzierung anhand der Primärpunkte berechnet. Spieler mit einer gleichen Anzahl an Primärpunkten, werden dann untereinander anhand ihrer Sekundärpunkte sortiert. Gibt es dann immer noch gleiche Platzierungen, werden diese über die SOS sortiert. Spieler mit komplett gl</w:t>
+      </w:r>
+      <w:r>
+        <w:rPr>
+          <w:color w:val="FF0000"/>
+        </w:rPr>
+        <w:t>eicher Punktzahl werden auf dem</w:t>
+      </w:r>
+      <w:r>
+        <w:rPr>
+          <w:color w:val="FF0000"/>
+        </w:rPr>
+        <w:t>selben Platz angezeigt.</w:t>
+      </w:r>
+    </w:p>
+    <w:p>
+      <w:pPr>
+        <w:jc w:val="both"/>
+        <w:rPr>
+          <w:color w:val="FF0000"/>
+        </w:rPr>
+      </w:pPr>
+      <w:r>
+        <w:rPr>
+          <w:b/>
+          <w:color w:val="FF0000"/>
+        </w:rPr>
+        <w:t>SOS:</w:t>
+      </w:r>
+      <w:r>
+        <w:rPr>
+          <w:color w:val="FF0000"/>
+        </w:rPr>
+        <w:t xml:space="preserve"> Steht für </w:t>
+      </w:r>
+      <w:proofErr w:type="spellStart"/>
+      <w:r>
+        <w:rPr>
+          <w:color w:val="FF0000"/>
+        </w:rPr>
+        <w:t>Sum</w:t>
+      </w:r>
+      <w:proofErr w:type="spellEnd"/>
+      <w:r>
+        <w:rPr>
+          <w:color w:val="FF0000"/>
+        </w:rPr>
+        <w:t xml:space="preserve"> </w:t>
+      </w:r>
+      <w:proofErr w:type="spellStart"/>
+      <w:r>
+        <w:rPr>
+          <w:color w:val="FF0000"/>
+        </w:rPr>
+        <w:t>of</w:t>
+      </w:r>
+      <w:proofErr w:type="spellEnd"/>
+      <w:r>
+        <w:rPr>
+          <w:color w:val="FF0000"/>
+        </w:rPr>
+        <w:t xml:space="preserve"> </w:t>
+      </w:r>
+      <w:proofErr w:type="spellStart"/>
+      <w:r>
+        <w:rPr>
+          <w:color w:val="FF0000"/>
+        </w:rPr>
+        <w:t>Opponents</w:t>
+      </w:r>
+      <w:proofErr w:type="spellEnd"/>
+      <w:r>
+        <w:rPr>
+          <w:color w:val="FF0000"/>
+        </w:rPr>
+        <w:t xml:space="preserve"> </w:t>
+      </w:r>
+      <w:proofErr w:type="spellStart"/>
+      <w:r>
+        <w:rPr>
+          <w:color w:val="FF0000"/>
+        </w:rPr>
+        <w:t>Scores</w:t>
+      </w:r>
+      <w:proofErr w:type="spellEnd"/>
+      <w:r>
+        <w:rPr>
+          <w:color w:val="FF0000"/>
+        </w:rPr>
+        <w:t xml:space="preserve">, auf Deutsch Summe der </w:t>
+      </w:r>
+      <w:proofErr w:type="spellStart"/>
+      <w:r>
+        <w:rPr>
+          <w:color w:val="FF0000"/>
+        </w:rPr>
+        <w:t>Gegnerpunkte</w:t>
+      </w:r>
+      <w:proofErr w:type="spellEnd"/>
+      <w:r>
+        <w:rPr>
+          <w:color w:val="FF0000"/>
+        </w:rPr>
+        <w:t xml:space="preserve">. </w:t>
+      </w:r>
+      <w:r>
+        <w:rPr>
+          <w:color w:val="FF0000"/>
+        </w:rPr>
+        <w:t>Es</w:t>
+      </w:r>
+      <w:r>
+        <w:rPr>
+          <w:color w:val="FF0000"/>
+        </w:rPr>
+        <w:t xml:space="preserve"> sind alle Primärpunkte ohne Zusatzpunkte, die alle Gegner eines Spielers im Verlauf des Turniers gesammelt haben. Es ist ein Indiz auf die ungefähre Spielstärke </w:t>
+      </w:r>
+      <w:r>
+        <w:rPr>
+          <w:color w:val="FF0000"/>
+        </w:rPr>
+        <w:t>der Gegner eines Spielers.</w:t>
+      </w:r>
+      <w:r>
+        <w:rPr>
+          <w:color w:val="FF0000"/>
+        </w:rPr>
+        <w:t xml:space="preserve"> </w:t>
+      </w:r>
+    </w:p>
+    <w:p>
+      <w:pPr>
+        <w:jc w:val="both"/>
+      </w:pPr>
+      <w:r>
+        <w:rPr>
+          <w:b/>
+        </w:rPr>
+        <w:t>Turnierpunkte, Siegpunktedifferenz:</w:t>
+      </w:r>
+      <w:r>
+        <w:t xml:space="preserve"> Ist eine Zweistufige Wertung, bei der die Spieler zuerst anhand ihrer Turnierpunkte und dann anhand der Differenz der Siegpunkte aus jedem Spiel sortiert werden.  </w:t>
+      </w:r>
+      <w:r>
+        <w:t xml:space="preserve"> </w:t>
+      </w:r>
+    </w:p>
+    <w:p>
+      <w:pPr>
+        <w:jc w:val="both"/>
+      </w:pPr>
+      <w:r>
+        <w:rPr>
+          <w:noProof/>
+          <w:bdr w:val="single" w:sz="4" w:space="0" w:color="auto" w:shadow="1"/>
+          <w:lang w:eastAsia="de-DE"/>
+        </w:rPr>
+        <w:drawing>
+          <wp:inline distT="0" distB="0" distL="0" distR="0">
+            <wp:extent cx="5749925" cy="3096260"/>
+            <wp:effectExtent l="19050" t="0" r="3175" b="0"/>
+            <wp:docPr id="34" name="Bild 8"/>
+            <wp:cNvGraphicFramePr>
+              <a:graphicFrameLocks xmlns:a="http://schemas.openxmlformats.org/drawingml/2006/main" noChangeAspect="1"/>
+            </wp:cNvGraphicFramePr>
+            <a:graphic xmlns:a="http://schemas.openxmlformats.org/drawingml/2006/main">
+              <a:graphicData uri="http://schemas.openxmlformats.org/drawingml/2006/picture">
+                <pic:pic xmlns:pic="http://schemas.openxmlformats.org/drawingml/2006/picture">
+                  <pic:nvPicPr>
+                    <pic:cNvPr id="0" name="Picture 8"/>
+                    <pic:cNvPicPr>
+                      <a:picLocks noChangeAspect="1" noChangeArrowheads="1"/>
+                    </pic:cNvPicPr>
+                  </pic:nvPicPr>
+                  <pic:blipFill>
+                    <a:blip r:embed="rId16" cstate="print"/>
+                    <a:srcRect/>
+                    <a:stretch>
+                      <a:fillRect/>
+                    </a:stretch>
+                  </pic:blipFill>
+                  <pic:spPr bwMode="auto">
+                    <a:xfrm>
+                      <a:off x="0" y="0"/>
+                      <a:ext cx="5749925" cy="3096260"/>
                     </a:xfrm>
                     <a:prstGeom prst="rect">
                       <a:avLst/>
@@ -3594,7 +3866,7 @@
                     </pic:cNvPicPr>
                   </pic:nvPicPr>
                   <pic:blipFill>
-                    <a:blip r:embed="rId16" cstate="print"/>
+                    <a:blip r:embed="rId17" cstate="print"/>
                     <a:srcRect/>
                     <a:stretch>
                       <a:fillRect/>
@@ -3669,7 +3941,7 @@
                     </pic:cNvPicPr>
                   </pic:nvPicPr>
                   <pic:blipFill>
-                    <a:blip r:embed="rId17" cstate="print"/>
+                    <a:blip r:embed="rId18" cstate="print"/>
                     <a:srcRect/>
                     <a:stretch>
                       <a:fillRect/>
@@ -3739,89 +4011,6 @@
                 <pic:pic xmlns:pic="http://schemas.openxmlformats.org/drawingml/2006/picture">
                   <pic:nvPicPr>
                     <pic:cNvPr id="0" name="Picture 10"/>
-                    <pic:cNvPicPr>
-                      <a:picLocks noChangeAspect="1" noChangeArrowheads="1"/>
-                    </pic:cNvPicPr>
-                  </pic:nvPicPr>
-                  <pic:blipFill>
-                    <a:blip r:embed="rId18" cstate="print"/>
-                    <a:srcRect/>
-                    <a:stretch>
-                      <a:fillRect/>
-                    </a:stretch>
-                  </pic:blipFill>
-                  <pic:spPr bwMode="auto">
-                    <a:xfrm>
-                      <a:off x="0" y="0"/>
-                      <a:ext cx="4761865" cy="948690"/>
-                    </a:xfrm>
-                    <a:prstGeom prst="rect">
-                      <a:avLst/>
-                    </a:prstGeom>
-                    <a:noFill/>
-                    <a:ln w="9525">
-                      <a:noFill/>
-                      <a:miter lim="800000"/>
-                      <a:headEnd/>
-                      <a:tailEnd/>
-                    </a:ln>
-                  </pic:spPr>
-                </pic:pic>
-              </a:graphicData>
-            </a:graphic>
-          </wp:inline>
-        </w:drawing>
-      </w:r>
-    </w:p>
-    <w:p>
-      <w:pPr>
-        <w:pStyle w:val="berschrift2"/>
-        <w:jc w:val="both"/>
-      </w:pPr>
-      <w:bookmarkStart w:id="17" w:name="_Toc320274376"/>
-      <w:r>
-        <w:t>Freilos-Platzhalter einfügen</w:t>
-      </w:r>
-      <w:bookmarkEnd w:id="17"/>
-    </w:p>
-    <w:p>
-      <w:pPr>
-        <w:jc w:val="both"/>
-      </w:pPr>
-      <w:r>
-        <w:t>Mit dieser Option kann bei einer ungeraden Spielerzahl ein Freilos eingefügt werden. Dieses spielt gegen den letzen Spieler, Abweichungen durch das Schweizer System sind dabei allerdings möglich. Jeder Spieler kann auch nur einmal gegen das Freilos spielen.</w:t>
-      </w:r>
-    </w:p>
-    <w:p>
-      <w:pPr>
-        <w:jc w:val="both"/>
-      </w:pPr>
-      <w:r>
-        <w:t>Bei der Erstellung muss angegeben, wie viele Punkte ein Spieler gegen das Freilos bekommt. Diese Paarung wird dann auch automatisch eingetragen und als abgeschlossen betrachtet.</w:t>
-      </w:r>
-    </w:p>
-    <w:p>
-      <w:pPr>
-        <w:jc w:val="both"/>
-      </w:pPr>
-      <w:r>
-        <w:rPr>
-          <w:noProof/>
-          <w:lang w:eastAsia="de-DE"/>
-        </w:rPr>
-        <w:drawing>
-          <wp:inline distT="0" distB="0" distL="0" distR="0">
-            <wp:extent cx="4761865" cy="948690"/>
-            <wp:effectExtent l="19050" t="0" r="635" b="0"/>
-            <wp:docPr id="15" name="Bild 11"/>
-            <wp:cNvGraphicFramePr>
-              <a:graphicFrameLocks xmlns:a="http://schemas.openxmlformats.org/drawingml/2006/main" noChangeAspect="1"/>
-            </wp:cNvGraphicFramePr>
-            <a:graphic xmlns:a="http://schemas.openxmlformats.org/drawingml/2006/main">
-              <a:graphicData uri="http://schemas.openxmlformats.org/drawingml/2006/picture">
-                <pic:pic xmlns:pic="http://schemas.openxmlformats.org/drawingml/2006/picture">
-                  <pic:nvPicPr>
-                    <pic:cNvPr id="0" name="Picture 11"/>
                     <pic:cNvPicPr>
                       <a:picLocks noChangeAspect="1" noChangeArrowheads="1"/>
                     </pic:cNvPicPr>
@@ -3858,6 +4047,89 @@
     </w:p>
     <w:p>
       <w:pPr>
+        <w:pStyle w:val="berschrift2"/>
+        <w:jc w:val="both"/>
+      </w:pPr>
+      <w:bookmarkStart w:id="17" w:name="_Toc320274376"/>
+      <w:r>
+        <w:t>Freilos-Platzhalter einfügen</w:t>
+      </w:r>
+      <w:bookmarkEnd w:id="17"/>
+    </w:p>
+    <w:p>
+      <w:pPr>
+        <w:jc w:val="both"/>
+      </w:pPr>
+      <w:r>
+        <w:t>Mit dieser Option kann bei einer ungeraden Spielerzahl ein Freilos eingefügt werden. Dieses spielt gegen den letzen Spieler, Abweichungen durch das Schweizer System sind dabei allerdings möglich. Jeder Spieler kann auch nur einmal gegen das Freilos spielen.</w:t>
+      </w:r>
+    </w:p>
+    <w:p>
+      <w:pPr>
+        <w:jc w:val="both"/>
+      </w:pPr>
+      <w:r>
+        <w:t>Bei der Erstellung muss angegeben, wie viele Punkte ein Spieler gegen das Freilos bekommt. Diese Paarung wird dann auch automatisch eingetragen und als abgeschlossen betrachtet.</w:t>
+      </w:r>
+    </w:p>
+    <w:p>
+      <w:pPr>
+        <w:jc w:val="both"/>
+      </w:pPr>
+      <w:r>
+        <w:rPr>
+          <w:noProof/>
+          <w:lang w:eastAsia="de-DE"/>
+        </w:rPr>
+        <w:drawing>
+          <wp:inline distT="0" distB="0" distL="0" distR="0">
+            <wp:extent cx="4761865" cy="948690"/>
+            <wp:effectExtent l="19050" t="0" r="635" b="0"/>
+            <wp:docPr id="15" name="Bild 11"/>
+            <wp:cNvGraphicFramePr>
+              <a:graphicFrameLocks xmlns:a="http://schemas.openxmlformats.org/drawingml/2006/main" noChangeAspect="1"/>
+            </wp:cNvGraphicFramePr>
+            <a:graphic xmlns:a="http://schemas.openxmlformats.org/drawingml/2006/main">
+              <a:graphicData uri="http://schemas.openxmlformats.org/drawingml/2006/picture">
+                <pic:pic xmlns:pic="http://schemas.openxmlformats.org/drawingml/2006/picture">
+                  <pic:nvPicPr>
+                    <pic:cNvPr id="0" name="Picture 11"/>
+                    <pic:cNvPicPr>
+                      <a:picLocks noChangeAspect="1" noChangeArrowheads="1"/>
+                    </pic:cNvPicPr>
+                  </pic:nvPicPr>
+                  <pic:blipFill>
+                    <a:blip r:embed="rId20" cstate="print"/>
+                    <a:srcRect/>
+                    <a:stretch>
+                      <a:fillRect/>
+                    </a:stretch>
+                  </pic:blipFill>
+                  <pic:spPr bwMode="auto">
+                    <a:xfrm>
+                      <a:off x="0" y="0"/>
+                      <a:ext cx="4761865" cy="948690"/>
+                    </a:xfrm>
+                    <a:prstGeom prst="rect">
+                      <a:avLst/>
+                    </a:prstGeom>
+                    <a:noFill/>
+                    <a:ln w="9525">
+                      <a:noFill/>
+                      <a:miter lim="800000"/>
+                      <a:headEnd/>
+                      <a:tailEnd/>
+                    </a:ln>
+                  </pic:spPr>
+                </pic:pic>
+              </a:graphicData>
+            </a:graphic>
+          </wp:inline>
+        </w:drawing>
+      </w:r>
+    </w:p>
+    <w:p>
+      <w:pPr>
         <w:jc w:val="both"/>
       </w:pPr>
       <w:r>
@@ -3949,7 +4221,7 @@
                     </pic:cNvPicPr>
                   </pic:nvPicPr>
                   <pic:blipFill>
-                    <a:blip r:embed="rId20" cstate="print"/>
+                    <a:blip r:embed="rId21" cstate="print"/>
                     <a:srcRect/>
                     <a:stretch>
                       <a:fillRect/>
@@ -4042,7 +4314,7 @@
                     </pic:cNvPicPr>
                   </pic:nvPicPr>
                   <pic:blipFill>
-                    <a:blip r:embed="rId21" cstate="print"/>
+                    <a:blip r:embed="rId22" cstate="print"/>
                     <a:srcRect/>
                     <a:stretch>
                       <a:fillRect/>
@@ -4117,7 +4389,7 @@
                     </pic:cNvPicPr>
                   </pic:nvPicPr>
                   <pic:blipFill>
-                    <a:blip r:embed="rId22" cstate="print"/>
+                    <a:blip r:embed="rId23" cstate="print"/>
                     <a:srcRect/>
                     <a:stretch>
                       <a:fillRect/>
@@ -4292,7 +4564,7 @@
                     </pic:cNvPicPr>
                   </pic:nvPicPr>
                   <pic:blipFill>
-                    <a:blip r:embed="rId23" cstate="print"/>
+                    <a:blip r:embed="rId24" cstate="print"/>
                     <a:srcRect/>
                     <a:stretch>
                       <a:fillRect/>
@@ -4362,7 +4634,7 @@
                     </pic:cNvPicPr>
                   </pic:nvPicPr>
                   <pic:blipFill>
-                    <a:blip r:embed="rId24" cstate="print"/>
+                    <a:blip r:embed="rId25" cstate="print"/>
                     <a:srcRect/>
                     <a:stretch>
                       <a:fillRect/>
@@ -4448,7 +4720,7 @@
                     </pic:cNvPicPr>
                   </pic:nvPicPr>
                   <pic:blipFill>
-                    <a:blip r:embed="rId25" cstate="print"/>
+                    <a:blip r:embed="rId26" cstate="print"/>
                     <a:srcRect/>
                     <a:stretch>
                       <a:fillRect/>
@@ -4507,70 +4779,6 @@
                 <pic:pic xmlns:pic="http://schemas.openxmlformats.org/drawingml/2006/picture">
                   <pic:nvPicPr>
                     <pic:cNvPr id="0" name="Picture 19"/>
-                    <pic:cNvPicPr>
-                      <a:picLocks noChangeAspect="1" noChangeArrowheads="1"/>
-                    </pic:cNvPicPr>
-                  </pic:nvPicPr>
-                  <pic:blipFill>
-                    <a:blip r:embed="rId26" cstate="print"/>
-                    <a:srcRect/>
-                    <a:stretch>
-                      <a:fillRect/>
-                    </a:stretch>
-                  </pic:blipFill>
-                  <pic:spPr bwMode="auto">
-                    <a:xfrm>
-                      <a:off x="0" y="0"/>
-                      <a:ext cx="3813175" cy="948690"/>
-                    </a:xfrm>
-                    <a:prstGeom prst="rect">
-                      <a:avLst/>
-                    </a:prstGeom>
-                    <a:noFill/>
-                    <a:ln w="9525">
-                      <a:noFill/>
-                      <a:miter lim="800000"/>
-                      <a:headEnd/>
-                      <a:tailEnd/>
-                    </a:ln>
-                  </pic:spPr>
-                </pic:pic>
-              </a:graphicData>
-            </a:graphic>
-          </wp:inline>
-        </w:drawing>
-      </w:r>
-    </w:p>
-    <w:p>
-      <w:pPr>
-        <w:jc w:val="both"/>
-      </w:pPr>
-      <w:r>
-        <w:t>Bei Auswahl des Turnierpunkte/Siegpunkte-Modus ändert sich nur die Beschriftung:</w:t>
-      </w:r>
-    </w:p>
-    <w:p>
-      <w:pPr>
-        <w:jc w:val="both"/>
-      </w:pPr>
-      <w:r>
-        <w:rPr>
-          <w:noProof/>
-          <w:lang w:eastAsia="de-DE"/>
-        </w:rPr>
-        <w:drawing>
-          <wp:inline distT="0" distB="0" distL="0" distR="0">
-            <wp:extent cx="3813175" cy="948690"/>
-            <wp:effectExtent l="19050" t="0" r="0" b="0"/>
-            <wp:docPr id="22" name="Bild 22"/>
-            <wp:cNvGraphicFramePr>
-              <a:graphicFrameLocks xmlns:a="http://schemas.openxmlformats.org/drawingml/2006/main" noChangeAspect="1"/>
-            </wp:cNvGraphicFramePr>
-            <a:graphic xmlns:a="http://schemas.openxmlformats.org/drawingml/2006/main">
-              <a:graphicData uri="http://schemas.openxmlformats.org/drawingml/2006/picture">
-                <pic:pic xmlns:pic="http://schemas.openxmlformats.org/drawingml/2006/picture">
-                  <pic:nvPicPr>
-                    <pic:cNvPr id="0" name="Picture 22"/>
                     <pic:cNvPicPr>
                       <a:picLocks noChangeAspect="1" noChangeArrowheads="1"/>
                     </pic:cNvPicPr>
@@ -4610,6 +4818,70 @@
         <w:jc w:val="both"/>
       </w:pPr>
       <w:r>
+        <w:t>Bei Auswahl des Turnierpunkte/Siegpunkte-Modus ändert sich nur die Beschriftung:</w:t>
+      </w:r>
+    </w:p>
+    <w:p>
+      <w:pPr>
+        <w:jc w:val="both"/>
+      </w:pPr>
+      <w:r>
+        <w:rPr>
+          <w:noProof/>
+          <w:lang w:eastAsia="de-DE"/>
+        </w:rPr>
+        <w:drawing>
+          <wp:inline distT="0" distB="0" distL="0" distR="0">
+            <wp:extent cx="3813175" cy="948690"/>
+            <wp:effectExtent l="19050" t="0" r="0" b="0"/>
+            <wp:docPr id="22" name="Bild 22"/>
+            <wp:cNvGraphicFramePr>
+              <a:graphicFrameLocks xmlns:a="http://schemas.openxmlformats.org/drawingml/2006/main" noChangeAspect="1"/>
+            </wp:cNvGraphicFramePr>
+            <a:graphic xmlns:a="http://schemas.openxmlformats.org/drawingml/2006/main">
+              <a:graphicData uri="http://schemas.openxmlformats.org/drawingml/2006/picture">
+                <pic:pic xmlns:pic="http://schemas.openxmlformats.org/drawingml/2006/picture">
+                  <pic:nvPicPr>
+                    <pic:cNvPr id="0" name="Picture 22"/>
+                    <pic:cNvPicPr>
+                      <a:picLocks noChangeAspect="1" noChangeArrowheads="1"/>
+                    </pic:cNvPicPr>
+                  </pic:nvPicPr>
+                  <pic:blipFill>
+                    <a:blip r:embed="rId28" cstate="print"/>
+                    <a:srcRect/>
+                    <a:stretch>
+                      <a:fillRect/>
+                    </a:stretch>
+                  </pic:blipFill>
+                  <pic:spPr bwMode="auto">
+                    <a:xfrm>
+                      <a:off x="0" y="0"/>
+                      <a:ext cx="3813175" cy="948690"/>
+                    </a:xfrm>
+                    <a:prstGeom prst="rect">
+                      <a:avLst/>
+                    </a:prstGeom>
+                    <a:noFill/>
+                    <a:ln w="9525">
+                      <a:noFill/>
+                      <a:miter lim="800000"/>
+                      <a:headEnd/>
+                      <a:tailEnd/>
+                    </a:ln>
+                  </pic:spPr>
+                </pic:pic>
+              </a:graphicData>
+            </a:graphic>
+          </wp:inline>
+        </w:drawing>
+      </w:r>
+    </w:p>
+    <w:p>
+      <w:pPr>
+        <w:jc w:val="both"/>
+      </w:pPr>
+      <w:r>
         <w:t>Eingetragene Paarungen ändern ihre Farbe in der Matrix von gelb auf grün.</w:t>
       </w:r>
     </w:p>
@@ -4673,7 +4945,7 @@
                     </pic:cNvPicPr>
                   </pic:nvPicPr>
                   <pic:blipFill>
-                    <a:blip r:embed="rId28" cstate="print"/>
+                    <a:blip r:embed="rId29" cstate="print"/>
                     <a:srcRect/>
                     <a:stretch>
                       <a:fillRect/>
@@ -4796,7 +5068,7 @@
                     </pic:cNvPicPr>
                   </pic:nvPicPr>
                   <pic:blipFill>
-                    <a:blip r:embed="rId29" cstate="print"/>
+                    <a:blip r:embed="rId30" cstate="print"/>
                     <a:srcRect/>
                     <a:stretch>
                       <a:fillRect/>
@@ -4861,7 +5133,7 @@
                     </pic:cNvPicPr>
                   </pic:nvPicPr>
                   <pic:blipFill>
-                    <a:blip r:embed="rId30" cstate="print"/>
+                    <a:blip r:embed="rId31" cstate="print"/>
                     <a:srcRect/>
                     <a:stretch>
                       <a:fillRect/>
@@ -4955,7 +5227,7 @@
                     </pic:cNvPicPr>
                   </pic:nvPicPr>
                   <pic:blipFill>
-                    <a:blip r:embed="rId31" cstate="print"/>
+                    <a:blip r:embed="rId32" cstate="print"/>
                     <a:srcRect/>
                     <a:stretch>
                       <a:fillRect/>
@@ -5054,7 +5326,7 @@
                     </pic:cNvPicPr>
                   </pic:nvPicPr>
                   <pic:blipFill>
-                    <a:blip r:embed="rId32" cstate="print"/>
+                    <a:blip r:embed="rId33" cstate="print"/>
                     <a:srcRect/>
                     <a:stretch>
                       <a:fillRect/>
@@ -5148,7 +5420,7 @@
                     </pic:cNvPicPr>
                   </pic:nvPicPr>
                   <pic:blipFill>
-                    <a:blip r:embed="rId33" cstate="print"/>
+                    <a:blip r:embed="rId34" cstate="print"/>
                     <a:srcRect/>
                     <a:stretch>
                       <a:fillRect/>
@@ -5212,7 +5484,7 @@
                     </pic:cNvPicPr>
                   </pic:nvPicPr>
                   <pic:blipFill>
-                    <a:blip r:embed="rId34" cstate="print"/>
+                    <a:blip r:embed="rId35" cstate="print"/>
                     <a:srcRect t="14764" b="14764"/>
                     <a:stretch>
                       <a:fillRect/>
@@ -6172,7 +6444,7 @@
 </file>
 
 <file path=customXml/itemProps1.xml><?xml version="1.0" encoding="utf-8"?>
-<ds:datastoreItem xmlns:ds="http://schemas.openxmlformats.org/officeDocument/2006/customXml" ds:itemID="{BEC703A2-FBAF-4561-9968-79FB0DD05E1D}">
+<ds:datastoreItem xmlns:ds="http://schemas.openxmlformats.org/officeDocument/2006/customXml" ds:itemID="{36DC37B7-56CB-4046-9491-FD9D1984ED95}">
   <ds:schemaRefs>
     <ds:schemaRef ds:uri="http://schemas.openxmlformats.org/officeDocument/2006/bibliography"/>
   </ds:schemaRefs>

</xml_diff>